<commit_message>
Start of edit glossary
</commit_message>
<xml_diff>
--- a/Documentation/GalleryWalkGlossary.docx
+++ b/Documentation/GalleryWalkGlossary.docx
@@ -195,8 +195,24 @@
         <w:rPr>
           <w:rFonts w:ascii="Times New Roman" w:hAnsi="Times New Roman" w:cs="Times New Roman"/>
         </w:rPr>
-        <w:t>Tom Dippolito  …</w:t>
-      </w:r>
+        <w:t xml:space="preserve">Tom </w:t>
+      </w:r>
+      <w:proofErr w:type="spellStart"/>
+      <w:proofErr w:type="gramStart"/>
+      <w:r>
+        <w:rPr>
+          <w:rFonts w:ascii="Times New Roman" w:hAnsi="Times New Roman" w:cs="Times New Roman"/>
+        </w:rPr>
+        <w:t>Dippolito</w:t>
+      </w:r>
+      <w:proofErr w:type="spellEnd"/>
+      <w:r>
+        <w:rPr>
+          <w:rFonts w:ascii="Times New Roman" w:hAnsi="Times New Roman" w:cs="Times New Roman"/>
+        </w:rPr>
+        <w:t xml:space="preserve">  …</w:t>
+      </w:r>
+      <w:proofErr w:type="gramEnd"/>
       <w:r>
         <w:rPr>
           <w:rFonts w:ascii="Times New Roman" w:hAnsi="Times New Roman" w:cs="Times New Roman"/>
@@ -256,7 +272,21 @@
         <w:rPr>
           <w:rFonts w:ascii="Times New Roman" w:hAnsi="Times New Roman" w:cs="Times New Roman"/>
         </w:rPr>
-        <w:t xml:space="preserve">Chris Enck  </w:t>
+        <w:t xml:space="preserve">Chris </w:t>
+      </w:r>
+      <w:proofErr w:type="spellStart"/>
+      <w:r>
+        <w:rPr>
+          <w:rFonts w:ascii="Times New Roman" w:hAnsi="Times New Roman" w:cs="Times New Roman"/>
+        </w:rPr>
+        <w:t>Enck</w:t>
+      </w:r>
+      <w:proofErr w:type="spellEnd"/>
+      <w:r>
+        <w:rPr>
+          <w:rFonts w:ascii="Times New Roman" w:hAnsi="Times New Roman" w:cs="Times New Roman"/>
+        </w:rPr>
+        <w:t xml:space="preserve">  </w:t>
       </w:r>
       <w:r>
         <w:rPr>
@@ -310,11 +340,19 @@
           <w:u w:val="none"/>
         </w:rPr>
       </w:pPr>
-      <w:r>
-        <w:rPr>
-          <w:rFonts w:ascii="Times New Roman" w:hAnsi="Times New Roman" w:cs="Times New Roman"/>
-        </w:rPr>
-        <w:t xml:space="preserve">Naiqiang Lin     </w:t>
+      <w:proofErr w:type="spellStart"/>
+      <w:r>
+        <w:rPr>
+          <w:rFonts w:ascii="Times New Roman" w:hAnsi="Times New Roman" w:cs="Times New Roman"/>
+        </w:rPr>
+        <w:t>Naiqiang</w:t>
+      </w:r>
+      <w:proofErr w:type="spellEnd"/>
+      <w:r>
+        <w:rPr>
+          <w:rFonts w:ascii="Times New Roman" w:hAnsi="Times New Roman" w:cs="Times New Roman"/>
+        </w:rPr>
+        <w:t xml:space="preserve"> Lin     </w:t>
       </w:r>
       <w:r>
         <w:rPr>
@@ -376,7 +414,21 @@
         <w:rPr>
           <w:rFonts w:ascii="Times New Roman" w:hAnsi="Times New Roman" w:cs="Times New Roman"/>
         </w:rPr>
-        <w:t>Nick Traini       …</w:t>
+        <w:t xml:space="preserve">Nick </w:t>
+      </w:r>
+      <w:proofErr w:type="spellStart"/>
+      <w:r>
+        <w:rPr>
+          <w:rFonts w:ascii="Times New Roman" w:hAnsi="Times New Roman" w:cs="Times New Roman"/>
+        </w:rPr>
+        <w:t>Traini</w:t>
+      </w:r>
+      <w:proofErr w:type="spellEnd"/>
+      <w:r>
+        <w:rPr>
+          <w:rFonts w:ascii="Times New Roman" w:hAnsi="Times New Roman" w:cs="Times New Roman"/>
+        </w:rPr>
+        <w:t xml:space="preserve">       …</w:t>
       </w:r>
       <w:r>
         <w:rPr>
@@ -476,9 +528,11 @@
           <w:szCs w:val="28"/>
           <w:u w:val="single"/>
         </w:rPr>
-        <w:t xml:space="preserve">Application </w:t>
-      </w:r>
-      <w:r>
+        <w:t>System Glossary</w:t>
+      </w:r>
+    </w:p>
+    <w:p>
+      <w:pPr>
         <w:rPr>
           <w:rFonts w:ascii="Times New Roman" w:hAnsi="Times New Roman" w:cs="Times New Roman"/>
           <w:b/>
@@ -486,18 +540,6 @@
           <w:szCs w:val="28"/>
           <w:u w:val="single"/>
         </w:rPr>
-        <w:t>Data Terms</w:t>
-      </w:r>
-    </w:p>
-    <w:p>
-      <w:pPr>
-        <w:rPr>
-          <w:rFonts w:ascii="Times New Roman" w:hAnsi="Times New Roman" w:cs="Times New Roman"/>
-          <w:b/>
-          <w:sz w:val="28"/>
-          <w:szCs w:val="28"/>
-          <w:u w:val="single"/>
-        </w:rPr>
       </w:pPr>
     </w:p>
     <w:p>
@@ -505,17 +547,24 @@
         <w:pStyle w:val="ListParagraph"/>
         <w:numPr>
           <w:ilvl w:val="0"/>
-          <w:numId w:val="13"/>
+          <w:numId w:val="14"/>
         </w:numPr>
         <w:rPr>
-          <w:rFonts w:ascii="Times New Roman" w:hAnsi="Times New Roman" w:cs="Times New Roman"/>
-        </w:rPr>
-      </w:pPr>
-      <w:r>
-        <w:rPr>
-          <w:rFonts w:ascii="Times New Roman" w:hAnsi="Times New Roman" w:cs="Times New Roman"/>
-        </w:rPr>
-        <w:t>Gallery owner:  The Owner of the galleries, the person with authorization to edit the galleries and the content on display. Their data contains contains an email, password, phone number, and a list of owned galleries.</w:t>
+          <w:sz w:val="22"/>
+          <w:szCs w:val="22"/>
+        </w:rPr>
+      </w:pPr>
+      <w:r>
+        <w:rPr>
+          <w:rFonts w:ascii="Times New Roman" w:eastAsia="Times New Roman" w:hAnsi="Times New Roman" w:cs="Times New Roman"/>
+        </w:rPr>
+        <w:t>Gallery Owners</w:t>
+      </w:r>
+      <w:r>
+        <w:rPr>
+          <w:rFonts w:ascii="Times New Roman" w:eastAsia="Times New Roman" w:hAnsi="Times New Roman" w:cs="Times New Roman"/>
+        </w:rPr>
+        <w:t>: The owner of the gallery, a person with the authorization to edit and update the gallery data.</w:t>
       </w:r>
     </w:p>
     <w:p>
@@ -523,477 +572,28 @@
         <w:pStyle w:val="ListParagraph"/>
         <w:numPr>
           <w:ilvl w:val="0"/>
-          <w:numId w:val="13"/>
+          <w:numId w:val="14"/>
         </w:numPr>
-        <w:rPr>
-          <w:rFonts w:ascii="Times New Roman" w:hAnsi="Times New Roman" w:cs="Times New Roman"/>
-        </w:rPr>
-      </w:pPr>
-      <w:r>
-        <w:rPr>
-          <w:rFonts w:ascii="Times New Roman" w:hAnsi="Times New Roman" w:cs="Times New Roman"/>
-        </w:rPr>
-        <w:t>Owned Galleries: Galleries owned by the gallery owner.</w:t>
+      </w:pPr>
+      <w:r>
+        <w:rPr>
+          <w:rFonts w:ascii="Times New Roman" w:eastAsia="Times New Roman" w:hAnsi="Times New Roman" w:cs="Times New Roman"/>
+        </w:rPr>
+        <w:t>Account</w:t>
+      </w:r>
+      <w:r>
+        <w:rPr>
+          <w:rFonts w:ascii="Times New Roman" w:eastAsia="Times New Roman" w:hAnsi="Times New Roman" w:cs="Times New Roman"/>
+        </w:rPr>
+        <w:t>: The object that grants permission to a gallery owner to edit specific galleries.</w:t>
       </w:r>
     </w:p>
     <w:p>
       <w:pPr>
-        <w:pStyle w:val="ListParagraph"/>
-        <w:rPr>
-          <w:rFonts w:ascii="Times New Roman" w:hAnsi="Times New Roman" w:cs="Times New Roman"/>
-        </w:rPr>
-      </w:pPr>
-    </w:p>
-    <w:p>
-      <w:pPr>
-        <w:pStyle w:val="ListParagraph"/>
-        <w:numPr>
-          <w:ilvl w:val="0"/>
-          <w:numId w:val="13"/>
-        </w:numPr>
-        <w:rPr>
-          <w:rFonts w:ascii="Times New Roman" w:hAnsi="Times New Roman" w:cs="Times New Roman"/>
-        </w:rPr>
-      </w:pPr>
-      <w:r>
-        <w:rPr>
-          <w:rFonts w:ascii="Times New Roman" w:hAnsi="Times New Roman" w:cs="Times New Roman"/>
-        </w:rPr>
-        <w:t>User:  Any person who visits the website</w:t>
-      </w:r>
-    </w:p>
-    <w:p>
-      <w:pPr>
-        <w:pStyle w:val="ListParagraph"/>
-        <w:rPr>
-          <w:rFonts w:ascii="Times New Roman" w:hAnsi="Times New Roman" w:cs="Times New Roman"/>
-        </w:rPr>
-      </w:pPr>
-    </w:p>
-    <w:p>
-      <w:pPr>
-        <w:pStyle w:val="ListParagraph"/>
-        <w:numPr>
-          <w:ilvl w:val="0"/>
-          <w:numId w:val="13"/>
-        </w:numPr>
-        <w:rPr>
-          <w:rFonts w:ascii="Times New Roman" w:hAnsi="Times New Roman" w:cs="Times New Roman"/>
-        </w:rPr>
-      </w:pPr>
-      <w:r>
-        <w:rPr>
-          <w:rFonts w:ascii="Times New Roman" w:hAnsi="Times New Roman" w:cs="Times New Roman"/>
-        </w:rPr>
-        <w:t>Gallery: The Business place owned by the gallery owner, it is the physical place where the artwork resides</w:t>
-      </w:r>
-      <w:r>
-        <w:rPr>
-          <w:rFonts w:ascii="Times New Roman" w:hAnsi="Times New Roman" w:cs="Times New Roman"/>
-        </w:rPr>
-        <w:t>. Gallery data inclu</w:t>
-      </w:r>
-      <w:r>
-        <w:rPr>
-          <w:rFonts w:ascii="Times New Roman" w:hAnsi="Times New Roman" w:cs="Times New Roman"/>
-        </w:rPr>
-        <w:t>des name, address, phone number</w:t>
-      </w:r>
-      <w:r>
-        <w:rPr>
-          <w:rFonts w:ascii="Times New Roman" w:hAnsi="Times New Roman" w:cs="Times New Roman"/>
-        </w:rPr>
-        <w:t>, email, website, hours, storefront image, and a section for general information.</w:t>
-      </w:r>
-    </w:p>
-    <w:p>
-      <w:pPr>
-        <w:rPr>
-          <w:rFonts w:ascii="Times New Roman" w:hAnsi="Times New Roman" w:cs="Times New Roman"/>
-        </w:rPr>
-      </w:pPr>
-    </w:p>
-    <w:p>
-      <w:pPr>
-        <w:pStyle w:val="ListParagraph"/>
-        <w:numPr>
-          <w:ilvl w:val="0"/>
-          <w:numId w:val="13"/>
-        </w:numPr>
-        <w:rPr>
-          <w:rFonts w:ascii="Times New Roman" w:hAnsi="Times New Roman" w:cs="Times New Roman"/>
-        </w:rPr>
-      </w:pPr>
-      <w:r>
-        <w:rPr>
-          <w:rFonts w:ascii="Times New Roman" w:hAnsi="Times New Roman" w:cs="Times New Roman"/>
-        </w:rPr>
-        <w:t>General Info</w:t>
-      </w:r>
-      <w:r>
-        <w:rPr>
-          <w:rFonts w:ascii="Times New Roman" w:hAnsi="Times New Roman" w:cs="Times New Roman"/>
-        </w:rPr>
-        <w:t>rmation</w:t>
-      </w:r>
-      <w:r>
-        <w:rPr>
-          <w:rFonts w:ascii="Times New Roman" w:hAnsi="Times New Roman" w:cs="Times New Roman"/>
-        </w:rPr>
-        <w:t xml:space="preserve">: Any information </w:t>
-      </w:r>
-      <w:r>
-        <w:rPr>
-          <w:rFonts w:ascii="Times New Roman" w:hAnsi="Times New Roman" w:cs="Times New Roman"/>
-        </w:rPr>
-        <w:t>The Gallery owner finds relevant.</w:t>
-      </w:r>
-    </w:p>
-    <w:p>
-      <w:pPr>
-        <w:rPr>
-          <w:rFonts w:ascii="Times New Roman" w:hAnsi="Times New Roman" w:cs="Times New Roman"/>
-        </w:rPr>
-      </w:pPr>
-    </w:p>
-    <w:p>
-      <w:pPr>
-        <w:pStyle w:val="ListParagraph"/>
-        <w:numPr>
-          <w:ilvl w:val="0"/>
-          <w:numId w:val="13"/>
-        </w:numPr>
-        <w:rPr>
-          <w:rFonts w:ascii="Times New Roman" w:hAnsi="Times New Roman" w:cs="Times New Roman"/>
-        </w:rPr>
-      </w:pPr>
-      <w:r>
-        <w:rPr>
-          <w:rFonts w:ascii="Times New Roman" w:hAnsi="Times New Roman" w:cs="Times New Roman"/>
-        </w:rPr>
-        <w:t>Artist: The person who created the artwork on display</w:t>
-      </w:r>
-      <w:r>
-        <w:rPr>
-          <w:rFonts w:ascii="Times New Roman" w:hAnsi="Times New Roman" w:cs="Times New Roman"/>
-        </w:rPr>
-        <w:t xml:space="preserve">. This data includes a name, profile image, Date of birth, date of death, </w:t>
-      </w:r>
-      <w:r>
-        <w:rPr>
-          <w:rFonts w:ascii="Times New Roman" w:hAnsi="Times New Roman" w:cs="Times New Roman"/>
-        </w:rPr>
-        <w:t>artwork style, and a section for general information.</w:t>
-      </w:r>
-    </w:p>
-    <w:p>
-      <w:pPr>
-        <w:rPr>
-          <w:rFonts w:ascii="Times New Roman" w:hAnsi="Times New Roman" w:cs="Times New Roman"/>
-        </w:rPr>
-      </w:pPr>
-    </w:p>
-    <w:p>
-      <w:pPr>
-        <w:pStyle w:val="ListParagraph"/>
-        <w:numPr>
-          <w:ilvl w:val="0"/>
-          <w:numId w:val="13"/>
-        </w:numPr>
-        <w:rPr>
-          <w:rFonts w:ascii="Times New Roman" w:hAnsi="Times New Roman" w:cs="Times New Roman"/>
-        </w:rPr>
-      </w:pPr>
-      <w:r>
-        <w:rPr>
-          <w:rFonts w:ascii="Times New Roman" w:hAnsi="Times New Roman" w:cs="Times New Roman"/>
-        </w:rPr>
-        <w:t>Artwork: The product on display at the Gallery</w:t>
-      </w:r>
-      <w:r>
-        <w:rPr>
-          <w:rFonts w:ascii="Times New Roman" w:hAnsi="Times New Roman" w:cs="Times New Roman"/>
-        </w:rPr>
-        <w:t>, the data includes the artwork name, image, the artist’s name, the price, size, type of artwork and a section for general information.</w:t>
-      </w:r>
-    </w:p>
-    <w:p>
-      <w:pPr>
-        <w:rPr>
-          <w:rFonts w:ascii="Times New Roman" w:hAnsi="Times New Roman" w:cs="Times New Roman"/>
-        </w:rPr>
-      </w:pPr>
-    </w:p>
-    <w:p>
-      <w:pPr>
-        <w:pStyle w:val="ListParagraph"/>
-        <w:rPr>
-          <w:rFonts w:ascii="Times New Roman" w:hAnsi="Times New Roman" w:cs="Times New Roman"/>
-        </w:rPr>
-      </w:pPr>
-    </w:p>
-    <w:p>
-      <w:pPr>
-        <w:rPr>
-          <w:rFonts w:ascii="Times New Roman" w:hAnsi="Times New Roman" w:cs="Times New Roman"/>
-          <w:b/>
-          <w:sz w:val="28"/>
-          <w:szCs w:val="28"/>
-          <w:u w:val="single"/>
-        </w:rPr>
-      </w:pPr>
-    </w:p>
-    <w:p>
-      <w:pPr>
-        <w:rPr>
-          <w:rFonts w:ascii="Times New Roman" w:hAnsi="Times New Roman" w:cs="Times New Roman"/>
-          <w:b/>
-          <w:sz w:val="28"/>
-          <w:szCs w:val="28"/>
-          <w:u w:val="single"/>
-        </w:rPr>
-      </w:pPr>
-      <w:r>
-        <w:rPr>
-          <w:rFonts w:ascii="Times New Roman" w:hAnsi="Times New Roman" w:cs="Times New Roman"/>
-          <w:b/>
-          <w:sz w:val="28"/>
-          <w:szCs w:val="28"/>
-          <w:u w:val="single"/>
-        </w:rPr>
-        <w:t xml:space="preserve">Application </w:t>
-      </w:r>
-      <w:r>
-        <w:rPr>
-          <w:rFonts w:ascii="Times New Roman" w:hAnsi="Times New Roman" w:cs="Times New Roman"/>
-          <w:b/>
-          <w:sz w:val="28"/>
-          <w:szCs w:val="28"/>
-          <w:u w:val="single"/>
-        </w:rPr>
-        <w:t>View</w:t>
-      </w:r>
-      <w:r>
-        <w:rPr>
-          <w:rFonts w:ascii="Times New Roman" w:hAnsi="Times New Roman" w:cs="Times New Roman"/>
-          <w:b/>
-          <w:sz w:val="28"/>
-          <w:szCs w:val="28"/>
-          <w:u w:val="single"/>
-        </w:rPr>
-        <w:t xml:space="preserve"> Terms</w:t>
-      </w:r>
-    </w:p>
-    <w:p/>
-    <w:p>
-      <w:pPr>
-        <w:pStyle w:val="ListParagraph"/>
-        <w:numPr>
-          <w:ilvl w:val="0"/>
-          <w:numId w:val="13"/>
-        </w:numPr>
-      </w:pPr>
-      <w:r>
-        <w:t>Central Home View: Main layout view that will encapsulate all other views. This will display the menu options</w:t>
-      </w:r>
-    </w:p>
-    <w:p>
-      <w:pPr>
-        <w:pStyle w:val="ListParagraph"/>
-      </w:pPr>
-    </w:p>
-    <w:p>
-      <w:pPr>
-        <w:pStyle w:val="ListParagraph"/>
-        <w:numPr>
-          <w:ilvl w:val="0"/>
-          <w:numId w:val="13"/>
-        </w:numPr>
-      </w:pPr>
-      <w:r>
-        <w:t>Home View: The main view presented to a user when first accessing the website.</w:t>
-      </w:r>
-    </w:p>
-    <w:p>
-      <w:pPr>
-        <w:pStyle w:val="ListParagraph"/>
-        <w:numPr>
-          <w:ilvl w:val="0"/>
-          <w:numId w:val="13"/>
-        </w:numPr>
-      </w:pPr>
-      <w:r>
-        <w:lastRenderedPageBreak/>
-        <w:t>Gallery list view: The View that will act as a multi paged directory for users to access all the galleries information.</w:t>
-      </w:r>
-    </w:p>
-    <w:p>
-      <w:pPr>
-        <w:pStyle w:val="ListParagraph"/>
-      </w:pPr>
-    </w:p>
-    <w:p>
-      <w:pPr>
-        <w:pStyle w:val="ListParagraph"/>
-        <w:numPr>
-          <w:ilvl w:val="0"/>
-          <w:numId w:val="13"/>
-        </w:numPr>
-      </w:pPr>
-      <w:r>
-        <w:t>About us view:  The view to inform the user about the creators of the website and the service it provides, in addition it will contain a disclaimer and copyright.</w:t>
-      </w:r>
-    </w:p>
-    <w:p>
-      <w:pPr>
-        <w:pStyle w:val="ListParagraph"/>
-      </w:pPr>
-    </w:p>
-    <w:p>
-      <w:pPr>
-        <w:pStyle w:val="ListParagraph"/>
-        <w:numPr>
-          <w:ilvl w:val="0"/>
-          <w:numId w:val="13"/>
-        </w:numPr>
-      </w:pPr>
-      <w:r>
-        <w:t>Login View: The View used to authorize access to the database for gallery owners to update.</w:t>
-      </w:r>
-    </w:p>
-    <w:p/>
-    <w:p>
-      <w:pPr>
-        <w:pStyle w:val="ListParagraph"/>
-        <w:numPr>
-          <w:ilvl w:val="0"/>
-          <w:numId w:val="13"/>
-        </w:numPr>
-      </w:pPr>
-      <w:r>
-        <w:t>Registration View: The View that allows a user to register as a gallery owner to gain access to the database.</w:t>
-      </w:r>
-    </w:p>
-    <w:p/>
-    <w:p>
-      <w:pPr>
-        <w:pStyle w:val="ListParagraph"/>
-        <w:numPr>
-          <w:ilvl w:val="0"/>
-          <w:numId w:val="13"/>
-        </w:numPr>
-      </w:pPr>
-      <w:r>
-        <w:t>Owned galleries view: The Main view presented after login, this view grants access to update information about specific galleries owned by the gallery owner.</w:t>
-      </w:r>
-    </w:p>
-    <w:p/>
-    <w:p>
-      <w:pPr>
-        <w:pStyle w:val="ListParagraph"/>
-        <w:numPr>
-          <w:ilvl w:val="0"/>
-          <w:numId w:val="13"/>
-        </w:numPr>
-      </w:pPr>
-      <w:r>
-        <w:t>Gallery edit view: An editable version of the gallery information view, allows the gallery owner to easily update information about the gallery, including add/remove artwork and artists.</w:t>
-      </w:r>
-    </w:p>
-    <w:p/>
-    <w:p>
-      <w:pPr>
-        <w:pStyle w:val="ListParagraph"/>
-        <w:numPr>
-          <w:ilvl w:val="0"/>
-          <w:numId w:val="13"/>
-        </w:numPr>
-      </w:pPr>
-      <w:r>
-        <w:t>Gallery information view: A view to present any user with information about the gallery, including the artist and artwork on display.</w:t>
-      </w:r>
-    </w:p>
-    <w:p/>
-    <w:p>
-      <w:pPr>
-        <w:pStyle w:val="ListParagraph"/>
-        <w:numPr>
-          <w:ilvl w:val="0"/>
-          <w:numId w:val="13"/>
-        </w:numPr>
-      </w:pPr>
-      <w:r>
-        <w:t>Artist edit view: A view that allows gallery owners to update information about the artist hosted at their gallery.</w:t>
-      </w:r>
-    </w:p>
-    <w:p/>
-    <w:p>
-      <w:pPr>
-        <w:pStyle w:val="ListParagraph"/>
-        <w:numPr>
-          <w:ilvl w:val="0"/>
-          <w:numId w:val="13"/>
-        </w:numPr>
-      </w:pPr>
-      <w:r>
-        <w:t>Artist information view: A view that allows a user to view information about an artist hosted.</w:t>
-      </w:r>
-    </w:p>
-    <w:p/>
-    <w:p>
-      <w:pPr>
-        <w:pStyle w:val="ListParagraph"/>
-        <w:numPr>
-          <w:ilvl w:val="0"/>
-          <w:numId w:val="13"/>
-        </w:numPr>
-      </w:pPr>
-      <w:r>
-        <w:t>Artwork</w:t>
-      </w:r>
-      <w:r>
-        <w:t xml:space="preserve"> edit view: A view that allows gallery owners to update information about the </w:t>
-      </w:r>
-      <w:r>
-        <w:t>artwork</w:t>
-      </w:r>
-      <w:r>
-        <w:t xml:space="preserve"> hosted at their gallery.</w:t>
-      </w:r>
-    </w:p>
-    <w:p/>
-    <w:p>
-      <w:pPr>
-        <w:pStyle w:val="ListParagraph"/>
-        <w:numPr>
-          <w:ilvl w:val="0"/>
-          <w:numId w:val="13"/>
-        </w:numPr>
-      </w:pPr>
-      <w:r>
-        <w:t>Artwork</w:t>
-      </w:r>
-      <w:r>
-        <w:t xml:space="preserve"> information view: A view that allows a user to view information about an </w:t>
-      </w:r>
-      <w:r>
-        <w:t>artwor</w:t>
-      </w:r>
+        <w:ind w:left="360"/>
+      </w:pPr>
       <w:bookmarkStart w:id="0" w:name="_GoBack"/>
       <w:bookmarkEnd w:id="0"/>
-      <w:r>
-        <w:t xml:space="preserve"> hosted.</w:t>
-      </w:r>
-    </w:p>
-    <w:p/>
-    <w:p>
-      <w:pPr>
-        <w:pStyle w:val="ListParagraph"/>
-        <w:numPr>
-          <w:ilvl w:val="0"/>
-          <w:numId w:val="13"/>
-        </w:numPr>
-      </w:pPr>
     </w:p>
     <w:sectPr>
       <w:headerReference w:type="default" r:id="rId16"/>
@@ -2356,6 +1956,119 @@
     </w:lvl>
   </w:abstractNum>
   <w:abstractNum w:abstractNumId="11">
+    <w:nsid w:val="6E877CFC"/>
+    <w:multiLevelType w:val="hybridMultilevel"/>
+    <w:tmpl w:val="560A1A92"/>
+    <w:lvl w:ilvl="0" w:tplc="E04EBC32">
+      <w:numFmt w:val="bullet"/>
+      <w:lvlText w:val="-"/>
+      <w:lvlJc w:val="left"/>
+      <w:pPr>
+        <w:ind w:left="720" w:hanging="360"/>
+      </w:pPr>
+      <w:rPr>
+        <w:rFonts w:ascii="Times New Roman" w:eastAsia="Times New Roman" w:hAnsi="Times New Roman" w:cs="Times New Roman" w:hint="default"/>
+        <w:sz w:val="24"/>
+      </w:rPr>
+    </w:lvl>
+    <w:lvl w:ilvl="1" w:tplc="04090003" w:tentative="1">
+      <w:start w:val="1"/>
+      <w:numFmt w:val="bullet"/>
+      <w:lvlText w:val="o"/>
+      <w:lvlJc w:val="left"/>
+      <w:pPr>
+        <w:ind w:left="1440" w:hanging="360"/>
+      </w:pPr>
+      <w:rPr>
+        <w:rFonts w:ascii="Courier New" w:hAnsi="Courier New" w:cs="Courier New" w:hint="default"/>
+      </w:rPr>
+    </w:lvl>
+    <w:lvl w:ilvl="2" w:tplc="04090005" w:tentative="1">
+      <w:start w:val="1"/>
+      <w:numFmt w:val="bullet"/>
+      <w:lvlText w:val=""/>
+      <w:lvlJc w:val="left"/>
+      <w:pPr>
+        <w:ind w:left="2160" w:hanging="360"/>
+      </w:pPr>
+      <w:rPr>
+        <w:rFonts w:ascii="Wingdings" w:hAnsi="Wingdings" w:hint="default"/>
+      </w:rPr>
+    </w:lvl>
+    <w:lvl w:ilvl="3" w:tplc="04090001" w:tentative="1">
+      <w:start w:val="1"/>
+      <w:numFmt w:val="bullet"/>
+      <w:lvlText w:val=""/>
+      <w:lvlJc w:val="left"/>
+      <w:pPr>
+        <w:ind w:left="2880" w:hanging="360"/>
+      </w:pPr>
+      <w:rPr>
+        <w:rFonts w:ascii="Symbol" w:hAnsi="Symbol" w:hint="default"/>
+      </w:rPr>
+    </w:lvl>
+    <w:lvl w:ilvl="4" w:tplc="04090003" w:tentative="1">
+      <w:start w:val="1"/>
+      <w:numFmt w:val="bullet"/>
+      <w:lvlText w:val="o"/>
+      <w:lvlJc w:val="left"/>
+      <w:pPr>
+        <w:ind w:left="3600" w:hanging="360"/>
+      </w:pPr>
+      <w:rPr>
+        <w:rFonts w:ascii="Courier New" w:hAnsi="Courier New" w:cs="Courier New" w:hint="default"/>
+      </w:rPr>
+    </w:lvl>
+    <w:lvl w:ilvl="5" w:tplc="04090005" w:tentative="1">
+      <w:start w:val="1"/>
+      <w:numFmt w:val="bullet"/>
+      <w:lvlText w:val=""/>
+      <w:lvlJc w:val="left"/>
+      <w:pPr>
+        <w:ind w:left="4320" w:hanging="360"/>
+      </w:pPr>
+      <w:rPr>
+        <w:rFonts w:ascii="Wingdings" w:hAnsi="Wingdings" w:hint="default"/>
+      </w:rPr>
+    </w:lvl>
+    <w:lvl w:ilvl="6" w:tplc="04090001" w:tentative="1">
+      <w:start w:val="1"/>
+      <w:numFmt w:val="bullet"/>
+      <w:lvlText w:val=""/>
+      <w:lvlJc w:val="left"/>
+      <w:pPr>
+        <w:ind w:left="5040" w:hanging="360"/>
+      </w:pPr>
+      <w:rPr>
+        <w:rFonts w:ascii="Symbol" w:hAnsi="Symbol" w:hint="default"/>
+      </w:rPr>
+    </w:lvl>
+    <w:lvl w:ilvl="7" w:tplc="04090003" w:tentative="1">
+      <w:start w:val="1"/>
+      <w:numFmt w:val="bullet"/>
+      <w:lvlText w:val="o"/>
+      <w:lvlJc w:val="left"/>
+      <w:pPr>
+        <w:ind w:left="5760" w:hanging="360"/>
+      </w:pPr>
+      <w:rPr>
+        <w:rFonts w:ascii="Courier New" w:hAnsi="Courier New" w:cs="Courier New" w:hint="default"/>
+      </w:rPr>
+    </w:lvl>
+    <w:lvl w:ilvl="8" w:tplc="04090005" w:tentative="1">
+      <w:start w:val="1"/>
+      <w:numFmt w:val="bullet"/>
+      <w:lvlText w:val=""/>
+      <w:lvlJc w:val="left"/>
+      <w:pPr>
+        <w:ind w:left="6480" w:hanging="360"/>
+      </w:pPr>
+      <w:rPr>
+        <w:rFonts w:ascii="Wingdings" w:hAnsi="Wingdings" w:hint="default"/>
+      </w:rPr>
+    </w:lvl>
+  </w:abstractNum>
+  <w:abstractNum w:abstractNumId="12">
     <w:nsid w:val="6EA80176"/>
     <w:multiLevelType w:val="hybridMultilevel"/>
     <w:tmpl w:val="7BF87E06"/>
@@ -2468,7 +2181,7 @@
       </w:rPr>
     </w:lvl>
   </w:abstractNum>
-  <w:abstractNum w:abstractNumId="12">
+  <w:abstractNum w:abstractNumId="13">
     <w:nsid w:val="76A31B65"/>
     <w:multiLevelType w:val="hybridMultilevel"/>
     <w:tmpl w:val="4472435C"/>
@@ -2591,7 +2304,7 @@
     <w:abstractNumId w:val="3"/>
   </w:num>
   <w:num w:numId="4">
-    <w:abstractNumId w:val="12"/>
+    <w:abstractNumId w:val="13"/>
   </w:num>
   <w:num w:numId="5">
     <w:abstractNumId w:val="6"/>
@@ -2603,7 +2316,7 @@
     <w:abstractNumId w:val="10"/>
   </w:num>
   <w:num w:numId="8">
-    <w:abstractNumId w:val="11"/>
+    <w:abstractNumId w:val="12"/>
   </w:num>
   <w:num w:numId="9">
     <w:abstractNumId w:val="4"/>
@@ -2619,6 +2332,9 @@
   </w:num>
   <w:num w:numId="13">
     <w:abstractNumId w:val="9"/>
+  </w:num>
+  <w:num w:numId="14">
+    <w:abstractNumId w:val="11"/>
   </w:num>
 </w:numbering>
 </file>
@@ -3432,7 +3148,7 @@
 </file>
 
 <file path=customXml/itemProps1.xml><?xml version="1.0" encoding="utf-8"?>
-<ds:datastoreItem xmlns:ds="http://schemas.openxmlformats.org/officeDocument/2006/customXml" ds:itemID="{D3CBB603-E124-E944-B4B0-9C9F1658ED33}">
+<ds:datastoreItem xmlns:ds="http://schemas.openxmlformats.org/officeDocument/2006/customXml" ds:itemID="{3839677D-5565-AF4E-8736-BF8A3AFD0A8E}">
   <ds:schemaRefs>
     <ds:schemaRef ds:uri="http://schemas.openxmlformats.org/officeDocument/2006/bibliography"/>
   </ds:schemaRefs>

</xml_diff>